<commit_message>
added in tests and updated burndown
</commit_message>
<xml_diff>
--- a/docs/Planning/Sprint3.docx
+++ b/docs/Planning/Sprint3.docx
@@ -10,7 +10,10 @@
         <w:t xml:space="preserve">Sprint </w:t>
       </w:r>
       <w:r>
-        <w:t xml:space="preserve">1 </w:t>
+        <w:t>3</w:t>
+      </w:r>
+      <w:r>
+        <w:t xml:space="preserve"> </w:t>
       </w:r>
       <w:r>
         <w:t>Planning</w:t>
@@ -53,7 +56,14 @@
           <w:b/>
           <w:bCs/>
         </w:rPr>
-        <w:t>March 3</w:t>
+        <w:t xml:space="preserve">March </w:t>
+      </w:r>
+      <w:r>
+        <w:rPr>
+          <w:b/>
+          <w:bCs/>
+        </w:rPr>
+        <w:t>30</w:t>
       </w:r>
       <w:r>
         <w:rPr>
@@ -61,7 +71,7 @@
           <w:bCs/>
           <w:vertAlign w:val="superscript"/>
         </w:rPr>
-        <w:t>rd</w:t>
+        <w:t>th</w:t>
       </w:r>
       <w:r>
         <w:rPr>

</xml_diff>